<commit_message>
ArraryList And LinkedList And HashMap 解析
</commit_message>
<xml_diff>
--- a/代码笔记/java基础/反射/Java通过反射API动态调用（方法，属性，构造器）--BF.docx
+++ b/代码笔记/java基础/反射/Java通过反射API动态调用（方法，属性，构造器）--BF.docx
@@ -45,6 +45,218 @@
       <w:proofErr w:type="spellEnd"/>
       <w:r>
         <w:t>";</w:t>
+      </w:r>
+    </w:p>
+    <w:p>
+      <w:r>
+        <w:t xml:space="preserve">Class&lt;User&gt; </w:t>
+      </w:r>
+      <w:proofErr w:type="spellStart"/>
+      <w:r>
+        <w:t>clazz</w:t>
+      </w:r>
+      <w:proofErr w:type="spellEnd"/>
+      <w:r>
+        <w:t xml:space="preserve"> = (Class&lt;User&gt;) </w:t>
+      </w:r>
+      <w:proofErr w:type="spellStart"/>
+      <w:r>
+        <w:t>Class.forName</w:t>
+      </w:r>
+      <w:proofErr w:type="spellEnd"/>
+      <w:r>
+        <w:t>(path);</w:t>
+      </w:r>
+    </w:p>
+    <w:p>
+      <w:pPr>
+        <w:pStyle w:val="2"/>
+      </w:pPr>
+      <w:r>
+        <w:rPr>
+          <w:rFonts w:hint="eastAsia"/>
+        </w:rPr>
+        <w:t>通过反射</w:t>
+      </w:r>
+      <w:r>
+        <w:t>API调用构造方法,构造对象</w:t>
+      </w:r>
+    </w:p>
+    <w:p>
+      <w:r>
+        <w:t xml:space="preserve">User u1 = </w:t>
+      </w:r>
+      <w:proofErr w:type="spellStart"/>
+      <w:r>
+        <w:t>clazz.newInstance</w:t>
+      </w:r>
+      <w:proofErr w:type="spellEnd"/>
+      <w:r>
+        <w:t>();              // 其实是调用了User</w:t>
+      </w:r>
+      <w:proofErr w:type="gramStart"/>
+      <w:r>
+        <w:t>的无参构造</w:t>
+      </w:r>
+      <w:proofErr w:type="gramEnd"/>
+      <w:r>
+        <w:t>方法</w:t>
+      </w:r>
+    </w:p>
+    <w:p>
+      <w:proofErr w:type="spellStart"/>
+      <w:r>
+        <w:t>System.out.println</w:t>
+      </w:r>
+      <w:proofErr w:type="spellEnd"/>
+      <w:r>
+        <w:t>(u</w:t>
+      </w:r>
+      <w:proofErr w:type="gramStart"/>
+      <w:r>
+        <w:t>1.getUname</w:t>
+      </w:r>
+      <w:proofErr w:type="gramEnd"/>
+      <w:r>
+        <w:t xml:space="preserve">());         </w:t>
+      </w:r>
+      <w:r>
+        <w:tab/>
+        <w:t>// null</w:t>
+      </w:r>
+    </w:p>
+    <w:p>
+      <w:pPr>
+        <w:rPr>
+          <w:color w:val="FF0000"/>
+        </w:rPr>
+      </w:pPr>
+      <w:r>
+        <w:rPr>
+          <w:rFonts w:hint="eastAsia"/>
+          <w:color w:val="FF0000"/>
+        </w:rPr>
+        <w:t>获取构造器</w:t>
+      </w:r>
+    </w:p>
+    <w:p>
+      <w:r>
+        <w:t xml:space="preserve">Constructor&lt;User&gt; c = </w:t>
+      </w:r>
+      <w:proofErr w:type="spellStart"/>
+      <w:proofErr w:type="gramStart"/>
+      <w:r>
+        <w:t>clazz.getDeclaredConstructor</w:t>
+      </w:r>
+      <w:proofErr w:type="spellEnd"/>
+      <w:proofErr w:type="gramEnd"/>
+      <w:r>
+        <w:t>(</w:t>
+      </w:r>
+      <w:proofErr w:type="spellStart"/>
+      <w:r>
+        <w:t>int.class,int.class,String.class</w:t>
+      </w:r>
+      <w:proofErr w:type="spellEnd"/>
+      <w:r>
+        <w:t>);</w:t>
+      </w:r>
+    </w:p>
+    <w:p>
+      <w:r>
+        <w:t xml:space="preserve">User u2 = </w:t>
+      </w:r>
+      <w:proofErr w:type="spellStart"/>
+      <w:r>
+        <w:t>c.newInstance</w:t>
+      </w:r>
+      <w:proofErr w:type="spellEnd"/>
+      <w:r>
+        <w:t>(1001,01,"高琪");</w:t>
+      </w:r>
+    </w:p>
+    <w:p>
+      <w:proofErr w:type="spellStart"/>
+      <w:r>
+        <w:t>System.out.println</w:t>
+      </w:r>
+      <w:proofErr w:type="spellEnd"/>
+      <w:r>
+        <w:t>(u2.getUname());                           // 高琪</w:t>
+      </w:r>
+    </w:p>
+    <w:p/>
+    <w:p>
+      <w:pPr>
+        <w:pStyle w:val="2"/>
+      </w:pPr>
+      <w:r>
+        <w:rPr>
+          <w:rFonts w:hint="eastAsia"/>
+        </w:rPr>
+        <w:t>通过反射</w:t>
+      </w:r>
+      <w:r>
+        <w:t>API调用方法</w:t>
+      </w:r>
+    </w:p>
+    <w:p>
+      <w:r>
+        <w:t xml:space="preserve">User u3 = </w:t>
+      </w:r>
+      <w:proofErr w:type="spellStart"/>
+      <w:proofErr w:type="gramStart"/>
+      <w:r>
+        <w:t>clazz.newInstance</w:t>
+      </w:r>
+      <w:proofErr w:type="spellEnd"/>
+      <w:proofErr w:type="gramEnd"/>
+      <w:r>
+        <w:t>();</w:t>
+      </w:r>
+    </w:p>
+    <w:p>
+      <w:r>
+        <w:t>// 利用这个方法可以动态的从配置文件,数据库中读取信息动态调用不同方法</w:t>
+      </w:r>
+    </w:p>
+    <w:p>
+      <w:r>
+        <w:t xml:space="preserve">Method </w:t>
+      </w:r>
+      <w:proofErr w:type="spellStart"/>
+      <w:r>
+        <w:t>method</w:t>
+      </w:r>
+      <w:proofErr w:type="spellEnd"/>
+      <w:r>
+        <w:t xml:space="preserve"> = </w:t>
+      </w:r>
+      <w:proofErr w:type="spellStart"/>
+      <w:proofErr w:type="gramStart"/>
+      <w:r>
+        <w:t>clazz.getDeclaredMethod</w:t>
+      </w:r>
+      <w:proofErr w:type="spellEnd"/>
+      <w:proofErr w:type="gramEnd"/>
+      <w:r>
+        <w:t>("</w:t>
+      </w:r>
+      <w:proofErr w:type="spellStart"/>
+      <w:r>
+        <w:t>setUname</w:t>
+      </w:r>
+      <w:proofErr w:type="spellEnd"/>
+      <w:r>
+        <w:t xml:space="preserve">", </w:t>
+      </w:r>
+      <w:proofErr w:type="spellStart"/>
+      <w:r>
+        <w:t>String.class</w:t>
+      </w:r>
+      <w:proofErr w:type="spellEnd"/>
+      <w:r>
+        <w:t>);</w:t>
       </w:r>
     </w:p>
     <w:p>
@@ -54,25 +266,48 @@
         </w:rPr>
       </w:pPr>
       <w:r>
-        <w:t xml:space="preserve">Class&lt;User&gt; </w:t>
-      </w:r>
-      <w:proofErr w:type="spellStart"/>
-      <w:r>
-        <w:t>clazz</w:t>
-      </w:r>
-      <w:proofErr w:type="spellEnd"/>
-      <w:r>
-        <w:t xml:space="preserve"> = (Class&lt;User&gt;) </w:t>
-      </w:r>
-      <w:proofErr w:type="spellStart"/>
-      <w:r>
-        <w:t>Class.forName</w:t>
-      </w:r>
-      <w:proofErr w:type="spellEnd"/>
-      <w:r>
-        <w:t>(path);</w:t>
-      </w:r>
-    </w:p>
+        <w:t xml:space="preserve">// </w:t>
+      </w:r>
+      <w:r>
+        <w:rPr>
+          <w:rFonts w:hint="eastAsia"/>
+        </w:rPr>
+        <w:t>方法运行  --对象</w:t>
+      </w:r>
+      <w:bookmarkStart w:id="0" w:name="_GoBack"/>
+      <w:bookmarkEnd w:id="0"/>
+    </w:p>
+    <w:p>
+      <w:proofErr w:type="spellStart"/>
+      <w:proofErr w:type="gramStart"/>
+      <w:r>
+        <w:t>method.invoke</w:t>
+      </w:r>
+      <w:proofErr w:type="spellEnd"/>
+      <w:proofErr w:type="gramEnd"/>
+      <w:r>
+        <w:t>(u3,"BF");</w:t>
+      </w:r>
+    </w:p>
+    <w:p>
+      <w:proofErr w:type="spellStart"/>
+      <w:r>
+        <w:t>System.out.println</w:t>
+      </w:r>
+      <w:proofErr w:type="spellEnd"/>
+      <w:r>
+        <w:t>(u</w:t>
+      </w:r>
+      <w:proofErr w:type="gramStart"/>
+      <w:r>
+        <w:t>3.getUname</w:t>
+      </w:r>
+      <w:proofErr w:type="gramEnd"/>
+      <w:r>
+        <w:t>());                            // BF</w:t>
+      </w:r>
+    </w:p>
+    <w:p/>
     <w:p>
       <w:pPr>
         <w:pStyle w:val="2"/>
@@ -84,28 +319,77 @@
         <w:t>通过反射</w:t>
       </w:r>
       <w:r>
-        <w:t>API调用构造方法,构造对象</w:t>
-      </w:r>
-    </w:p>
-    <w:p>
-      <w:r>
-        <w:t xml:space="preserve">User u1 = </w:t>
-      </w:r>
-      <w:proofErr w:type="spellStart"/>
+        <w:t>API操作属性</w:t>
+      </w:r>
+    </w:p>
+    <w:p>
+      <w:r>
+        <w:t xml:space="preserve">User u4 = </w:t>
+      </w:r>
+      <w:proofErr w:type="spellStart"/>
+      <w:proofErr w:type="gramStart"/>
       <w:r>
         <w:t>clazz.newInstance</w:t>
       </w:r>
       <w:proofErr w:type="spellEnd"/>
-      <w:r>
-        <w:t>();              // 其实是调用了User</w:t>
-      </w:r>
+      <w:proofErr w:type="gramEnd"/>
+      <w:r>
+        <w:t>();</w:t>
+      </w:r>
+    </w:p>
+    <w:p>
+      <w:r>
+        <w:t xml:space="preserve">Field f = </w:t>
+      </w:r>
+      <w:proofErr w:type="spellStart"/>
       <w:proofErr w:type="gramStart"/>
       <w:r>
-        <w:t>的无参构造</w:t>
-      </w:r>
+        <w:t>clazz.getDeclaredField</w:t>
+      </w:r>
+      <w:proofErr w:type="spellEnd"/>
       <w:proofErr w:type="gramEnd"/>
       <w:r>
-        <w:t>方法</w:t>
+        <w:t>("</w:t>
+      </w:r>
+      <w:proofErr w:type="spellStart"/>
+      <w:r>
+        <w:t>uname</w:t>
+      </w:r>
+      <w:proofErr w:type="spellEnd"/>
+      <w:r>
+        <w:t>");</w:t>
+      </w:r>
+    </w:p>
+    <w:p>
+      <w:r>
+        <w:t>// 私有属性不允许在别的类进行操作</w:t>
+      </w:r>
+    </w:p>
+    <w:p>
+      <w:r>
+        <w:t>// 添加这句话后 默认关闭安全检查,可以设置私有属性</w:t>
+      </w:r>
+    </w:p>
+    <w:p>
+      <w:proofErr w:type="spellStart"/>
+      <w:proofErr w:type="gramStart"/>
+      <w:r>
+        <w:t>f.setAccessible</w:t>
+      </w:r>
+      <w:proofErr w:type="spellEnd"/>
+      <w:proofErr w:type="gramEnd"/>
+      <w:r>
+        <w:t>(true);</w:t>
+      </w:r>
+    </w:p>
+    <w:p>
+      <w:proofErr w:type="spellStart"/>
+      <w:r>
+        <w:t>f.set</w:t>
+      </w:r>
+      <w:proofErr w:type="spellEnd"/>
+      <w:r>
+        <w:t>(u4,"BF2");</w:t>
       </w:r>
     </w:p>
     <w:p>
@@ -119,309 +403,15 @@
       </w:r>
       <w:proofErr w:type="gramStart"/>
       <w:r>
-        <w:t>1.getUname</w:t>
+        <w:t>4.getUname</w:t>
       </w:r>
       <w:proofErr w:type="gramEnd"/>
       <w:r>
-        <w:t xml:space="preserve">());         </w:t>
-      </w:r>
-      <w:r>
-        <w:tab/>
-      </w:r>
-      <w:r>
-        <w:t>// null</w:t>
-      </w:r>
-    </w:p>
-    <w:p>
-      <w:pPr>
-        <w:rPr>
-          <w:color w:val="FF0000"/>
-        </w:rPr>
-      </w:pPr>
-      <w:r>
-        <w:rPr>
-          <w:rFonts w:hint="eastAsia"/>
-          <w:color w:val="FF0000"/>
-        </w:rPr>
-        <w:t>获取构造器</w:t>
-      </w:r>
-    </w:p>
-    <w:p>
-      <w:r>
-        <w:t xml:space="preserve">Constructor&lt;User&gt; c = </w:t>
-      </w:r>
-      <w:proofErr w:type="spellStart"/>
-      <w:proofErr w:type="gramStart"/>
-      <w:r>
-        <w:t>clazz.getDeclaredConstructor</w:t>
-      </w:r>
-      <w:proofErr w:type="spellEnd"/>
-      <w:proofErr w:type="gramEnd"/>
-      <w:r>
-        <w:t>(</w:t>
-      </w:r>
-      <w:proofErr w:type="spellStart"/>
-      <w:r>
-        <w:t>int.class,int.class,String.class</w:t>
-      </w:r>
-      <w:proofErr w:type="spellEnd"/>
-      <w:r>
-        <w:t>);</w:t>
-      </w:r>
-    </w:p>
-    <w:p>
-      <w:r>
-        <w:t xml:space="preserve">User u2 = </w:t>
-      </w:r>
-      <w:proofErr w:type="spellStart"/>
-      <w:r>
-        <w:t>c.newInstance</w:t>
-      </w:r>
-      <w:proofErr w:type="spellEnd"/>
-      <w:r>
-        <w:t>(1001,01,"高琪");</w:t>
-      </w:r>
-    </w:p>
-    <w:p>
-      <w:proofErr w:type="spellStart"/>
-      <w:r>
-        <w:t>System.out.println</w:t>
-      </w:r>
-      <w:proofErr w:type="spellEnd"/>
-      <w:r>
-        <w:t>(u2.getUname());                           // 高琪</w:t>
+        <w:t>());                            // BF2</w:t>
       </w:r>
     </w:p>
     <w:p/>
-    <w:p>
-      <w:pPr>
-        <w:pStyle w:val="2"/>
-        <w:rPr>
-          <w:rFonts w:hint="eastAsia"/>
-        </w:rPr>
-      </w:pPr>
-      <w:r>
-        <w:rPr>
-          <w:rFonts w:hint="eastAsia"/>
-        </w:rPr>
-        <w:t>通过反射</w:t>
-      </w:r>
-      <w:r>
-        <w:t>API调用方法</w:t>
-      </w:r>
-    </w:p>
-    <w:p>
-      <w:r>
-        <w:t xml:space="preserve">User u3 = </w:t>
-      </w:r>
-      <w:proofErr w:type="spellStart"/>
-      <w:proofErr w:type="gramStart"/>
-      <w:r>
-        <w:t>clazz.newInstance</w:t>
-      </w:r>
-      <w:proofErr w:type="spellEnd"/>
-      <w:proofErr w:type="gramEnd"/>
-      <w:r>
-        <w:t>();</w:t>
-      </w:r>
-    </w:p>
-    <w:p>
-      <w:r>
-        <w:t>// 利用这个方法可以动态的从配置文件,数据库中读取信息动态调用不同方法</w:t>
-      </w:r>
-    </w:p>
-    <w:p>
-      <w:r>
-        <w:t xml:space="preserve">Method </w:t>
-      </w:r>
-      <w:proofErr w:type="spellStart"/>
-      <w:r>
-        <w:t>method</w:t>
-      </w:r>
-      <w:proofErr w:type="spellEnd"/>
-      <w:r>
-        <w:t xml:space="preserve"> = </w:t>
-      </w:r>
-      <w:proofErr w:type="spellStart"/>
-      <w:proofErr w:type="gramStart"/>
-      <w:r>
-        <w:t>clazz.getDeclaredMethod</w:t>
-      </w:r>
-      <w:proofErr w:type="spellEnd"/>
-      <w:proofErr w:type="gramEnd"/>
-      <w:r>
-        <w:t>("</w:t>
-      </w:r>
-      <w:proofErr w:type="spellStart"/>
-      <w:r>
-        <w:t>setUname</w:t>
-      </w:r>
-      <w:proofErr w:type="spellEnd"/>
-      <w:r>
-        <w:t xml:space="preserve">", </w:t>
-      </w:r>
-      <w:proofErr w:type="spellStart"/>
-      <w:r>
-        <w:t>String.class</w:t>
-      </w:r>
-      <w:proofErr w:type="spellEnd"/>
-      <w:r>
-        <w:t>);</w:t>
-      </w:r>
-    </w:p>
-    <w:p>
-      <w:proofErr w:type="spellStart"/>
-      <w:proofErr w:type="gramStart"/>
-      <w:r>
-        <w:t>method.invoke</w:t>
-      </w:r>
-      <w:proofErr w:type="spellEnd"/>
-      <w:proofErr w:type="gramEnd"/>
-      <w:r>
-        <w:t>(u3,"BF");</w:t>
-      </w:r>
-    </w:p>
-    <w:p>
-      <w:proofErr w:type="spellStart"/>
-      <w:r>
-        <w:t>System.out.println</w:t>
-      </w:r>
-      <w:proofErr w:type="spellEnd"/>
-      <w:r>
-        <w:t>(u</w:t>
-      </w:r>
-      <w:proofErr w:type="gramStart"/>
-      <w:r>
-        <w:t>3.getUname</w:t>
-      </w:r>
-      <w:proofErr w:type="gramEnd"/>
-      <w:r>
-        <w:t xml:space="preserve">());                          </w:t>
-      </w:r>
-      <w:r>
-        <w:t xml:space="preserve"> </w:t>
-      </w:r>
-      <w:r>
-        <w:t xml:space="preserve"> // BF</w:t>
-      </w:r>
-    </w:p>
     <w:p/>
-    <w:p>
-      <w:pPr>
-        <w:pStyle w:val="2"/>
-      </w:pPr>
-      <w:r>
-        <w:rPr>
-          <w:rFonts w:hint="eastAsia"/>
-        </w:rPr>
-        <w:t>通过反射</w:t>
-      </w:r>
-      <w:r>
-        <w:t>API操作属性</w:t>
-      </w:r>
-    </w:p>
-    <w:p>
-      <w:r>
-        <w:t xml:space="preserve">User u4 = </w:t>
-      </w:r>
-      <w:proofErr w:type="spellStart"/>
-      <w:proofErr w:type="gramStart"/>
-      <w:r>
-        <w:t>clazz.newInstance</w:t>
-      </w:r>
-      <w:proofErr w:type="spellEnd"/>
-      <w:proofErr w:type="gramEnd"/>
-      <w:r>
-        <w:t>();</w:t>
-      </w:r>
-    </w:p>
-    <w:p>
-      <w:r>
-        <w:t xml:space="preserve">Field f = </w:t>
-      </w:r>
-      <w:proofErr w:type="spellStart"/>
-      <w:proofErr w:type="gramStart"/>
-      <w:r>
-        <w:t>clazz.getDeclaredField</w:t>
-      </w:r>
-      <w:proofErr w:type="spellEnd"/>
-      <w:proofErr w:type="gramEnd"/>
-      <w:r>
-        <w:t>("</w:t>
-      </w:r>
-      <w:proofErr w:type="spellStart"/>
-      <w:r>
-        <w:t>uname</w:t>
-      </w:r>
-      <w:proofErr w:type="spellEnd"/>
-      <w:r>
-        <w:t>");</w:t>
-      </w:r>
-    </w:p>
-    <w:p>
-      <w:r>
-        <w:t>// 私有属性不允许在别的类进行操作</w:t>
-      </w:r>
-    </w:p>
-    <w:p>
-      <w:r>
-        <w:t>// 添加这句话后 默认关闭安全检查,可以设置私有属性</w:t>
-      </w:r>
-    </w:p>
-    <w:p>
-      <w:proofErr w:type="spellStart"/>
-      <w:proofErr w:type="gramStart"/>
-      <w:r>
-        <w:t>f.setAccessible</w:t>
-      </w:r>
-      <w:proofErr w:type="spellEnd"/>
-      <w:proofErr w:type="gramEnd"/>
-      <w:r>
-        <w:t>(true);</w:t>
-      </w:r>
-    </w:p>
-    <w:p>
-      <w:proofErr w:type="spellStart"/>
-      <w:r>
-        <w:t>f.set</w:t>
-      </w:r>
-      <w:proofErr w:type="spellEnd"/>
-      <w:r>
-        <w:t>(u4,"BF2");</w:t>
-      </w:r>
-    </w:p>
-    <w:p>
-      <w:proofErr w:type="spellStart"/>
-      <w:r>
-        <w:t>System.out.println</w:t>
-      </w:r>
-      <w:proofErr w:type="spellEnd"/>
-      <w:r>
-        <w:t>(u</w:t>
-      </w:r>
-      <w:proofErr w:type="gramStart"/>
-      <w:r>
-        <w:t>4.getUname</w:t>
-      </w:r>
-      <w:proofErr w:type="gramEnd"/>
-      <w:r>
-        <w:t xml:space="preserve">());                          </w:t>
-      </w:r>
-      <w:r>
-        <w:t xml:space="preserve">  </w:t>
-      </w:r>
-      <w:r>
-        <w:t>// BF2</w:t>
-      </w:r>
-    </w:p>
-    <w:p/>
-    <w:p>
-      <w:pPr>
-        <w:rPr>
-          <w:rFonts w:hint="eastAsia"/>
-        </w:rPr>
-      </w:pPr>
-    </w:p>
     <w:p>
       <w:pPr>
         <w:pStyle w:val="1"/>
@@ -435,11 +425,6 @@
       </w:r>
     </w:p>
     <w:p>
-      <w:pPr>
-        <w:rPr>
-          <w:rFonts w:hint="eastAsia"/>
-        </w:rPr>
-      </w:pPr>
       <w:r>
         <w:rPr>
           <w:noProof/>
@@ -480,16 +465,8 @@
           </wp:inline>
         </w:drawing>
       </w:r>
-      <w:bookmarkStart w:id="0" w:name="_GoBack"/>
-      <w:bookmarkEnd w:id="0"/>
-    </w:p>
-    <w:p>
-      <w:pPr>
-        <w:rPr>
-          <w:rFonts w:hint="eastAsia"/>
-        </w:rPr>
-      </w:pPr>
-    </w:p>
+    </w:p>
+    <w:p/>
     <w:sectPr>
       <w:pgSz w:w="11906" w:h="16838"/>
       <w:pgMar w:top="1440" w:right="1800" w:bottom="1440" w:left="1800" w:header="851" w:footer="992" w:gutter="0"/>

</xml_diff>